<commit_message>
add Relatorio Final v05.5
Escreve perspectivas de trabalhos futuros.
</commit_message>
<xml_diff>
--- a/Relatorio-final/Relatorio Final v05.4.docx
+++ b/Relatorio-final/Relatorio Final v05.4.docx
@@ -9156,11 +9156,9 @@
         <w:lastRenderedPageBreak/>
         <w:t xml:space="preserve">intervalos, alguns não </w:t>
       </w:r>
-      <w:proofErr w:type="spellStart"/>
-      <w:r>
-        <w:t>possuiam</w:t>
-      </w:r>
-      <w:proofErr w:type="spellEnd"/>
+      <w:r>
+        <w:t>possuíam</w:t>
+      </w:r>
       <w:r>
         <w:t xml:space="preserve"> registro de todas as curvas de perfis </w:t>
       </w:r>
@@ -20647,7 +20645,6 @@
         <w:docPartUnique/>
       </w:docPartObj>
     </w:sdtPr>
-    <w:sdtEndPr/>
     <w:sdtContent>
       <w:p>
         <w:pPr>

</xml_diff>